<commit_message>
feat(hack): minor enhancements on hacker activities
</commit_message>
<xml_diff>
--- a/exercices/hack/JuiceShop.docx
+++ b/exercices/hack/JuiceShop.docx
@@ -284,13 +284,7 @@
               <w:rPr>
                 <w:lang w:val="fr-FR" w:eastAsia="fr-CH"/>
               </w:rPr>
-              <w:t>45</w:t>
-            </w:r>
-            <w:r>
-              <w:rPr>
-                <w:lang w:val="fr-FR" w:eastAsia="fr-CH"/>
-              </w:rPr>
-              <w:t xml:space="preserve"> min</w:t>
+              <w:t>2-3p</w:t>
             </w:r>
             <w:r>
               <w:rPr>
@@ -614,28 +608,15 @@
         <w:t xml:space="preserve">Mise en </w:t>
       </w:r>
       <w:r>
-        <w:t xml:space="preserve">place du </w:t>
-      </w:r>
-      <w:proofErr w:type="spellStart"/>
-      <w:r>
-        <w:t>JuiceShop</w:t>
-      </w:r>
-      <w:proofErr w:type="spellEnd"/>
-      <w:r>
-        <w:t xml:space="preserve"> </w:t>
+        <w:t xml:space="preserve">place du JuiceShop </w:t>
       </w:r>
     </w:p>
     <w:p>
       <w:r>
         <w:t xml:space="preserve">Dans </w:t>
       </w:r>
-      <w:proofErr w:type="spellStart"/>
-      <w:r>
-        <w:t>Powershell</w:t>
-      </w:r>
-      <w:proofErr w:type="spellEnd"/>
-      <w:r>
-        <w:t>, exécutez la commande suivante</w:t>
+      <w:r>
+        <w:t>Powershell, exécutez la commande suivante</w:t>
       </w:r>
       <w:r>
         <w:t> :</w:t>
@@ -645,59 +626,13 @@
       <w:pPr>
         <w:ind w:firstLine="708"/>
       </w:pPr>
-      <w:proofErr w:type="gramStart"/>
       <w:r>
         <w:rPr>
           <w:rFonts w:ascii="Roboto Mono" w:hAnsi="Roboto Mono"/>
           <w:color w:val="222222"/>
           <w:shd w:val="clear" w:color="auto" w:fill="FAFAFA"/>
         </w:rPr>
-        <w:t>docker</w:t>
-      </w:r>
-      <w:proofErr w:type="gramEnd"/>
-      <w:r>
-        <w:rPr>
-          <w:rFonts w:ascii="Roboto Mono" w:hAnsi="Roboto Mono"/>
-          <w:color w:val="222222"/>
-          <w:shd w:val="clear" w:color="auto" w:fill="FAFAFA"/>
-        </w:rPr>
-        <w:t xml:space="preserve"> pull </w:t>
-      </w:r>
-      <w:proofErr w:type="spellStart"/>
-      <w:r>
-        <w:rPr>
-          <w:rFonts w:ascii="Roboto Mono" w:hAnsi="Roboto Mono"/>
-          <w:color w:val="222222"/>
-          <w:shd w:val="clear" w:color="auto" w:fill="FAFAFA"/>
-        </w:rPr>
-        <w:t>bkimminich</w:t>
-      </w:r>
-      <w:proofErr w:type="spellEnd"/>
-      <w:r>
-        <w:rPr>
-          <w:rFonts w:ascii="Roboto Mono" w:hAnsi="Roboto Mono"/>
-          <w:color w:val="222222"/>
-          <w:shd w:val="clear" w:color="auto" w:fill="FAFAFA"/>
-        </w:rPr>
-        <w:t>/</w:t>
-      </w:r>
-      <w:proofErr w:type="spellStart"/>
-      <w:r>
-        <w:rPr>
-          <w:rFonts w:ascii="Roboto Mono" w:hAnsi="Roboto Mono"/>
-          <w:color w:val="222222"/>
-          <w:shd w:val="clear" w:color="auto" w:fill="FAFAFA"/>
-        </w:rPr>
-        <w:t>juice</w:t>
-      </w:r>
-      <w:proofErr w:type="spellEnd"/>
-      <w:r>
-        <w:rPr>
-          <w:rFonts w:ascii="Roboto Mono" w:hAnsi="Roboto Mono"/>
-          <w:color w:val="222222"/>
-          <w:shd w:val="clear" w:color="auto" w:fill="FAFAFA"/>
-        </w:rPr>
-        <w:t>-shop</w:t>
+        <w:t>docker pull bkimminich/juice-shop</w:t>
       </w:r>
       <w:r>
         <w:t xml:space="preserve"> </w:t>
@@ -790,15 +725,7 @@
         <w:t xml:space="preserve">couvrir la page cachée du tableau des scores, en anglais </w:t>
       </w:r>
       <w:r>
-        <w:t xml:space="preserve">« score </w:t>
-      </w:r>
-      <w:proofErr w:type="spellStart"/>
-      <w:r>
-        <w:t>board</w:t>
-      </w:r>
-      <w:proofErr w:type="spellEnd"/>
-      <w:r>
-        <w:t> ». Vous pouvez</w:t>
+        <w:t>« score board ». Vous pouvez</w:t>
       </w:r>
       <w:r>
         <w:t xml:space="preserve"> essayer de deviner l’url ou </w:t>
@@ -849,15 +776,7 @@
         <w:t xml:space="preserve">page du tableau des scores, </w:t>
       </w:r>
       <w:r>
-        <w:t xml:space="preserve">filtrer les </w:t>
-      </w:r>
-      <w:proofErr w:type="gramStart"/>
-      <w:r>
-        <w:t>challenges</w:t>
-      </w:r>
-      <w:proofErr w:type="gramEnd"/>
-      <w:r>
-        <w:t xml:space="preserve"> d’une étoile </w:t>
+        <w:t xml:space="preserve">filtrer les challenges d’une étoile </w:t>
       </w:r>
       <w:r>
         <w:t>avec le mot clé « tutorial »</w:t>
@@ -865,13 +784,11 @@
     </w:p>
     <w:p>
       <w:r>
-        <w:t xml:space="preserve">Résolvez le </w:t>
-      </w:r>
-      <w:proofErr w:type="gramStart"/>
-      <w:r>
-        <w:t>challenge</w:t>
-      </w:r>
-      <w:proofErr w:type="gramEnd"/>
+        <w:t>Résoudre</w:t>
+      </w:r>
+      <w:r>
+        <w:t xml:space="preserve"> le challenge</w:t>
+      </w:r>
       <w:r>
         <w:t xml:space="preserve"> DOM XSS</w:t>
       </w:r>
@@ -888,23 +805,7 @@
     </w:p>
     <w:p>
       <w:r>
-        <w:t xml:space="preserve">Essayer le </w:t>
-      </w:r>
-      <w:proofErr w:type="gramStart"/>
-      <w:r>
-        <w:t>challenge</w:t>
-      </w:r>
-      <w:proofErr w:type="gramEnd"/>
-      <w:r>
-        <w:t xml:space="preserve"> Bonus </w:t>
-      </w:r>
-      <w:proofErr w:type="spellStart"/>
-      <w:r>
-        <w:t>Payload</w:t>
-      </w:r>
-      <w:proofErr w:type="spellEnd"/>
-      <w:r>
-        <w:t> ?</w:t>
+        <w:t>Essayer le challenge Bonus Payload ?</w:t>
       </w:r>
     </w:p>
     <w:p>
@@ -928,7 +829,6 @@
           <w:numId w:val="1"/>
         </w:numPr>
       </w:pPr>
-      <w:proofErr w:type="spellStart"/>
       <w:r>
         <w:lastRenderedPageBreak/>
         <w:t>Confi</w:t>
@@ -937,45 +837,21 @@
         <w:t>d</w:t>
       </w:r>
       <w:r>
-        <w:t>ential</w:t>
-      </w:r>
-      <w:proofErr w:type="spellEnd"/>
-      <w:r>
-        <w:t xml:space="preserve"> document</w:t>
-      </w:r>
-    </w:p>
-    <w:p>
-      <w:r>
-        <w:t xml:space="preserve">Dans la page du tableau des scores, filtrer les </w:t>
-      </w:r>
-      <w:proofErr w:type="gramStart"/>
-      <w:r>
-        <w:t>challenges</w:t>
-      </w:r>
-      <w:proofErr w:type="gramEnd"/>
-      <w:r>
-        <w:t xml:space="preserve"> d’une étoile avec le mot clé « tutorial »</w:t>
-      </w:r>
-    </w:p>
-    <w:p>
-      <w:r>
-        <w:t xml:space="preserve">Résolvez le </w:t>
-      </w:r>
-      <w:proofErr w:type="gramStart"/>
-      <w:r>
-        <w:t>challenge</w:t>
-      </w:r>
-      <w:proofErr w:type="gramEnd"/>
-      <w:r>
-        <w:t xml:space="preserve"> </w:t>
-      </w:r>
-      <w:proofErr w:type="spellStart"/>
-      <w:r>
-        <w:t>Confidential</w:t>
-      </w:r>
-      <w:proofErr w:type="spellEnd"/>
-      <w:r>
-        <w:t xml:space="preserve"> document</w:t>
+        <w:t>ential document</w:t>
+      </w:r>
+    </w:p>
+    <w:p>
+      <w:r>
+        <w:t xml:space="preserve">Dans la page du tableau des scores, </w:t>
+      </w:r>
+      <w:r>
+        <w:t>chercher et résoudre</w:t>
+      </w:r>
+      <w:r>
+        <w:t xml:space="preserve"> le challenge </w:t>
+      </w:r>
+      <w:r>
+        <w:t>Confidential document</w:t>
       </w:r>
     </w:p>
     <w:p>
@@ -996,47 +872,21 @@
           <w:numId w:val="1"/>
         </w:numPr>
       </w:pPr>
-      <w:proofErr w:type="spellStart"/>
-      <w:r>
-        <w:t>Error</w:t>
-      </w:r>
-      <w:proofErr w:type="spellEnd"/>
-      <w:r>
-        <w:t xml:space="preserve"> handling</w:t>
-      </w:r>
-    </w:p>
-    <w:p>
-      <w:r>
-        <w:t xml:space="preserve">Dans la page du tableau des scores, filtrer les </w:t>
-      </w:r>
-      <w:proofErr w:type="gramStart"/>
-      <w:r>
-        <w:t>challenges</w:t>
-      </w:r>
-      <w:proofErr w:type="gramEnd"/>
-      <w:r>
-        <w:t xml:space="preserve"> d’une étoile avec le mot clé « tutorial »</w:t>
-      </w:r>
-    </w:p>
-    <w:p>
-      <w:r>
-        <w:t xml:space="preserve">Résolvez le </w:t>
-      </w:r>
-      <w:proofErr w:type="gramStart"/>
-      <w:r>
-        <w:t>challenge</w:t>
-      </w:r>
-      <w:proofErr w:type="gramEnd"/>
-      <w:r>
-        <w:t xml:space="preserve"> </w:t>
-      </w:r>
-      <w:proofErr w:type="spellStart"/>
-      <w:r>
-        <w:t>Error</w:t>
-      </w:r>
-      <w:proofErr w:type="spellEnd"/>
-      <w:r>
-        <w:t xml:space="preserve"> Handling</w:t>
+      <w:r>
+        <w:t>Error handling</w:t>
+      </w:r>
+    </w:p>
+    <w:p>
+      <w:r>
+        <w:t>Dans la page du tableau des scores, filtrer les challenges d’une étoile avec le mot clé « tutorial »</w:t>
+      </w:r>
+    </w:p>
+    <w:p>
+      <w:r>
+        <w:t xml:space="preserve">Résolvez le challenge </w:t>
+      </w:r>
+      <w:r>
+        <w:t>Error Handling</w:t>
       </w:r>
     </w:p>
     <w:p>
@@ -1076,15 +926,7 @@
     </w:p>
     <w:p>
       <w:r>
-        <w:t xml:space="preserve">Dans la page du tableau des scores, filtrer les </w:t>
-      </w:r>
-      <w:proofErr w:type="gramStart"/>
-      <w:r>
-        <w:t>challenges</w:t>
-      </w:r>
-      <w:proofErr w:type="gramEnd"/>
-      <w:r>
-        <w:t xml:space="preserve"> </w:t>
+        <w:t xml:space="preserve">Dans la page du tableau des scores, filtrer les challenges </w:t>
       </w:r>
       <w:r>
         <w:t>de deux</w:t>
@@ -1101,15 +943,7 @@
     </w:p>
     <w:p>
       <w:r>
-        <w:t xml:space="preserve">Résolvez le </w:t>
-      </w:r>
-      <w:proofErr w:type="gramStart"/>
-      <w:r>
-        <w:t>challenge</w:t>
-      </w:r>
-      <w:proofErr w:type="gramEnd"/>
-      <w:r>
-        <w:t xml:space="preserve"> </w:t>
+        <w:t xml:space="preserve">Résolvez le challenge </w:t>
       </w:r>
       <w:r>
         <w:t>Login admin</w:t>
@@ -1139,34 +973,14 @@
     </w:p>
     <w:p>
       <w:pPr>
-        <w:rPr>
-          <w:b/>
-          <w:bCs/>
-        </w:rPr>
-      </w:pPr>
-      <w:r>
-        <w:rPr>
-          <w:b/>
-          <w:bCs/>
-        </w:rPr>
-        <w:t>3 étoiles</w:t>
-      </w:r>
-    </w:p>
-    <w:p>
-      <w:pPr>
         <w:pStyle w:val="Paragraphedeliste"/>
         <w:numPr>
           <w:ilvl w:val="0"/>
           <w:numId w:val="3"/>
         </w:numPr>
       </w:pPr>
-      <w:proofErr w:type="spellStart"/>
-      <w:r>
-        <w:t>View</w:t>
-      </w:r>
-      <w:proofErr w:type="spellEnd"/>
-      <w:r>
-        <w:t xml:space="preserve"> Basket</w:t>
+      <w:r>
+        <w:t>View Basket</w:t>
       </w:r>
     </w:p>
     <w:p>
@@ -1180,6 +994,26 @@
       <w:r>
         <w:t>Login Jim</w:t>
       </w:r>
+      <w:r>
+        <w:t xml:space="preserve"> et </w:t>
+      </w:r>
+      <w:r>
+        <w:t>Login Bender</w:t>
+      </w:r>
+      <w:r>
+        <w:t xml:space="preserve"> (via la base de données </w:t>
+      </w:r>
+      <w:hyperlink r:id="rId11" w:history="1">
+        <w:r>
+          <w:rPr>
+            <w:rStyle w:val="Lienhypertexte"/>
+          </w:rPr>
+          <w:t>https://github.com/juice-shop/juice-shop#from-sources</w:t>
+        </w:r>
+      </w:hyperlink>
+      <w:r>
+        <w:t xml:space="preserve"> )</w:t>
+      </w:r>
     </w:p>
     <w:p>
       <w:pPr>
@@ -1190,20 +1024,12 @@
         </w:numPr>
       </w:pPr>
       <w:r>
-        <w:lastRenderedPageBreak/>
-        <w:t>Login Bender</w:t>
-      </w:r>
-    </w:p>
-    <w:p/>
-    <w:p/>
-    <w:p/>
-    <w:p/>
-    <w:p/>
-    <w:p/>
-    <w:p/>
+        <w:t>… avec minimum 3 étoiles</w:t>
+      </w:r>
+    </w:p>
     <w:sectPr>
-      <w:headerReference w:type="default" r:id="rId11"/>
-      <w:footerReference w:type="default" r:id="rId12"/>
+      <w:headerReference w:type="default" r:id="rId12"/>
+      <w:footerReference w:type="default" r:id="rId13"/>
       <w:pgSz w:w="11906" w:h="16838"/>
       <w:pgMar w:top="1440" w:right="1440" w:bottom="1440" w:left="1440" w:header="708" w:footer="1155" w:gutter="0"/>
       <w:cols w:space="708"/>
@@ -1732,7 +1558,7 @@
         <w:rFonts w:ascii="Symbol" w:hAnsi="Symbol" w:hint="default"/>
       </w:rPr>
     </w:lvl>
-    <w:lvl w:ilvl="1" w:tplc="100C0003" w:tentative="1">
+    <w:lvl w:ilvl="1" w:tplc="100C0003">
       <w:start w:val="1"/>
       <w:numFmt w:val="bullet"/>
       <w:lvlText w:val="o"/>
@@ -2699,6 +2525,18 @@
       <w:contextualSpacing/>
     </w:pPr>
   </w:style>
+  <w:style w:type="character" w:styleId="Lienhypertextesuivivisit">
+    <w:name w:val="FollowedHyperlink"/>
+    <w:basedOn w:val="Policepardfaut"/>
+    <w:uiPriority w:val="99"/>
+    <w:semiHidden/>
+    <w:unhideWhenUsed/>
+    <w:rsid w:val="00A97F00"/>
+    <w:rPr>
+      <w:color w:val="954F72" w:themeColor="followedHyperlink"/>
+      <w:u w:val="single"/>
+    </w:rPr>
+  </w:style>
 </w:styles>
 </file>
 
@@ -2998,26 +2836,6 @@
 </file>
 
 <file path=customXml/item1.xml><?xml version="1.0" encoding="utf-8"?>
-<p:properties xmlns:p="http://schemas.microsoft.com/office/2006/metadata/properties" xmlns:xsi="http://www.w3.org/2001/XMLSchema-instance" xmlns:pc="http://schemas.microsoft.com/office/infopath/2007/PartnerControls">
-  <documentManagement>
-    <lcf76f155ced4ddcb4097134ff3c332f xmlns="eb2b4dc0-5538-4988-a426-1e3bf3687743">
-      <Terms xmlns="http://schemas.microsoft.com/office/infopath/2007/PartnerControls"/>
-    </lcf76f155ced4ddcb4097134ff3c332f>
-    <TaxCatchAll xmlns="26488081-7094-48e3-a435-bbb366c5709a" xsi:nil="true"/>
-  </documentManagement>
-</p:properties>
-</file>
-
-<file path=customXml/item2.xml><?xml version="1.0" encoding="utf-8"?>
-<?mso-contentType ?>
-<FormTemplates xmlns="http://schemas.microsoft.com/sharepoint/v3/contenttype/forms">
-  <Display>DocumentLibraryForm</Display>
-  <Edit>DocumentLibraryForm</Edit>
-  <New>DocumentLibraryForm</New>
-</FormTemplates>
-</file>
-
-<file path=customXml/item3.xml><?xml version="1.0" encoding="utf-8"?>
 <ct:contentTypeSchema xmlns:ct="http://schemas.microsoft.com/office/2006/metadata/contentType" xmlns:ma="http://schemas.microsoft.com/office/2006/metadata/properties/metaAttributes" ct:_="" ma:_="" ma:contentTypeName="Document" ma:contentTypeID="0x010100BD12CA962D3BC343BA4881942FCA9ABD" ma:contentTypeVersion="13" ma:contentTypeDescription="Crée un document." ma:contentTypeScope="" ma:versionID="69c7e1234aa399a5294368cedfc9727e">
   <xsd:schema xmlns:xsd="http://www.w3.org/2001/XMLSchema" xmlns:xs="http://www.w3.org/2001/XMLSchema" xmlns:p="http://schemas.microsoft.com/office/2006/metadata/properties" xmlns:ns2="eb2b4dc0-5538-4988-a426-1e3bf3687743" xmlns:ns3="26488081-7094-48e3-a435-bbb366c5709a" targetNamespace="http://schemas.microsoft.com/office/2006/metadata/properties" ma:root="true" ma:fieldsID="f55906f2b711226ab16b0d1a2f445893" ns2:_="" ns3:_="">
     <xsd:import namespace="eb2b4dc0-5538-4988-a426-1e3bf3687743"/>
@@ -3224,26 +3042,27 @@
 </ct:contentTypeSchema>
 </file>
 
-<file path=customXml/itemProps1.xml><?xml version="1.0" encoding="utf-8"?>
-<ds:datastoreItem xmlns:ds="http://schemas.openxmlformats.org/officeDocument/2006/customXml" ds:itemID="{F17E8980-E7AA-494F-AB5E-7F2A6CBF1CD4}">
-  <ds:schemaRefs>
-    <ds:schemaRef ds:uri="http://schemas.microsoft.com/office/2006/metadata/properties"/>
-    <ds:schemaRef ds:uri="http://schemas.microsoft.com/office/infopath/2007/PartnerControls"/>
-    <ds:schemaRef ds:uri="eb2b4dc0-5538-4988-a426-1e3bf3687743"/>
-    <ds:schemaRef ds:uri="26488081-7094-48e3-a435-bbb366c5709a"/>
-  </ds:schemaRefs>
-</ds:datastoreItem>
+<file path=customXml/item2.xml><?xml version="1.0" encoding="utf-8"?>
+<?mso-contentType ?>
+<FormTemplates xmlns="http://schemas.microsoft.com/sharepoint/v3/contenttype/forms">
+  <Display>DocumentLibraryForm</Display>
+  <Edit>DocumentLibraryForm</Edit>
+  <New>DocumentLibraryForm</New>
+</FormTemplates>
 </file>
 
-<file path=customXml/itemProps2.xml><?xml version="1.0" encoding="utf-8"?>
-<ds:datastoreItem xmlns:ds="http://schemas.openxmlformats.org/officeDocument/2006/customXml" ds:itemID="{93B61874-F239-4838-AE1F-CF27E752B016}">
-  <ds:schemaRefs>
-    <ds:schemaRef ds:uri="http://schemas.microsoft.com/sharepoint/v3/contenttype/forms"/>
-  </ds:schemaRefs>
-</ds:datastoreItem>
+<file path=customXml/item3.xml><?xml version="1.0" encoding="utf-8"?>
+<p:properties xmlns:p="http://schemas.microsoft.com/office/2006/metadata/properties" xmlns:xsi="http://www.w3.org/2001/XMLSchema-instance" xmlns:pc="http://schemas.microsoft.com/office/infopath/2007/PartnerControls">
+  <documentManagement>
+    <lcf76f155ced4ddcb4097134ff3c332f xmlns="eb2b4dc0-5538-4988-a426-1e3bf3687743">
+      <Terms xmlns="http://schemas.microsoft.com/office/infopath/2007/PartnerControls"/>
+    </lcf76f155ced4ddcb4097134ff3c332f>
+    <TaxCatchAll xmlns="26488081-7094-48e3-a435-bbb366c5709a" xsi:nil="true"/>
+  </documentManagement>
+</p:properties>
 </file>
 
-<file path=customXml/itemProps3.xml><?xml version="1.0" encoding="utf-8"?>
+<file path=customXml/itemProps1.xml><?xml version="1.0" encoding="utf-8"?>
 <ds:datastoreItem xmlns:ds="http://schemas.openxmlformats.org/officeDocument/2006/customXml" ds:itemID="{53CC62D8-ECF6-4AEF-9C4B-07C50DE2B59A}">
   <ds:schemaRefs>
     <ds:schemaRef ds:uri="http://schemas.microsoft.com/office/2006/metadata/contentType"/>
@@ -3260,4 +3079,23 @@
     <ds:schemaRef ds:uri="http://schemas.microsoft.com/internal/obd"/>
   </ds:schemaRefs>
 </ds:datastoreItem>
+</file>
+
+<file path=customXml/itemProps2.xml><?xml version="1.0" encoding="utf-8"?>
+<ds:datastoreItem xmlns:ds="http://schemas.openxmlformats.org/officeDocument/2006/customXml" ds:itemID="{93B61874-F239-4838-AE1F-CF27E752B016}">
+  <ds:schemaRefs>
+    <ds:schemaRef ds:uri="http://schemas.microsoft.com/sharepoint/v3/contenttype/forms"/>
+  </ds:schemaRefs>
+</ds:datastoreItem>
+</file>
+
+<file path=customXml/itemProps3.xml><?xml version="1.0" encoding="utf-8"?>
+<ds:datastoreItem xmlns:ds="http://schemas.openxmlformats.org/officeDocument/2006/customXml" ds:itemID="{F17E8980-E7AA-494F-AB5E-7F2A6CBF1CD4}">
+  <ds:schemaRefs>
+    <ds:schemaRef ds:uri="http://schemas.microsoft.com/office/2006/metadata/properties"/>
+    <ds:schemaRef ds:uri="http://schemas.microsoft.com/office/infopath/2007/PartnerControls"/>
+    <ds:schemaRef ds:uri="eb2b4dc0-5538-4988-a426-1e3bf3687743"/>
+    <ds:schemaRef ds:uri="26488081-7094-48e3-a435-bbb366c5709a"/>
+  </ds:schemaRefs>
+</ds:datastoreItem>
 </file>
</xml_diff>